<commit_message>
updated delete and deadends
</commit_message>
<xml_diff>
--- a/Most-Recent-Version/Tn-Core_manual.docx
+++ b/Most-Recent-Version/Tn-Core_manual.docx
@@ -1,6 +1,6 @@
 
 <file path=word/document.xml><?xml version="1.0" encoding="utf-8"?>
-<w:document xmlns:wpc="http://schemas.microsoft.com/office/word/2010/wordprocessingCanvas" xmlns:cx="http://schemas.microsoft.com/office/drawing/2014/chartex" xmlns:cx1="http://schemas.microsoft.com/office/drawing/2015/9/8/chartex" xmlns:cx2="http://schemas.microsoft.com/office/drawing/2015/10/21/chartex" xmlns:cx3="http://schemas.microsoft.com/office/drawing/2016/5/9/chartex" xmlns:cx4="http://schemas.microsoft.com/office/drawing/2016/5/10/chartex" xmlns:cx5="http://schemas.microsoft.com/office/drawing/2016/5/11/chartex" xmlns:cx6="http://schemas.microsoft.com/office/drawing/2016/5/12/chartex" xmlns:cx7="http://schemas.microsoft.com/office/drawing/2016/5/13/chartex" xmlns:cx8="http://schemas.microsoft.com/office/drawing/2016/5/14/chartex" xmlns:mc="http://schemas.openxmlformats.org/markup-compatibility/2006" xmlns:aink="http://schemas.microsoft.com/office/drawing/2016/ink" xmlns:am3d="http://schemas.microsoft.com/office/drawing/2017/model3d" xmlns:o="urn:schemas-microsoft-com:office:office" xmlns:r="http://schemas.openxmlformats.org/officeDocument/2006/relationships" xmlns:m="http://schemas.openxmlformats.org/officeDocument/2006/math" xmlns:v="urn:schemas-microsoft-com:vml" xmlns:wp14="http://schemas.microsoft.com/office/word/2010/wordprocessingDrawing" xmlns:wp="http://schemas.openxmlformats.org/drawingml/2006/wordprocessingDrawing" xmlns:w10="urn:schemas-microsoft-com:office:word" xmlns:w="http://schemas.openxmlformats.org/wordprocessingml/2006/main" xmlns:w14="http://schemas.microsoft.com/office/word/2010/wordml" xmlns:w15="http://schemas.microsoft.com/office/word/2012/wordml" xmlns:w16cid="http://schemas.microsoft.com/office/word/2016/wordml/cid" xmlns:w16se="http://schemas.microsoft.com/office/word/2015/wordml/symex" xmlns:wpg="http://schemas.microsoft.com/office/word/2010/wordprocessingGroup" xmlns:wpi="http://schemas.microsoft.com/office/word/2010/wordprocessingInk" xmlns:wne="http://schemas.microsoft.com/office/word/2006/wordml" xmlns:wps="http://schemas.microsoft.com/office/word/2010/wordprocessingShape" mc:Ignorable="w14 w15 w16se w16cid wp14">
+<w:document xmlns:wpc="http://schemas.microsoft.com/office/word/2010/wordprocessingCanvas" xmlns:cx="http://schemas.microsoft.com/office/drawing/2014/chartex" xmlns:cx1="http://schemas.microsoft.com/office/drawing/2015/9/8/chartex" xmlns:cx2="http://schemas.microsoft.com/office/drawing/2015/10/21/chartex" xmlns:cx3="http://schemas.microsoft.com/office/drawing/2016/5/9/chartex" xmlns:cx4="http://schemas.microsoft.com/office/drawing/2016/5/10/chartex" xmlns:cx5="http://schemas.microsoft.com/office/drawing/2016/5/11/chartex" xmlns:cx6="http://schemas.microsoft.com/office/drawing/2016/5/12/chartex" xmlns:cx7="http://schemas.microsoft.com/office/drawing/2016/5/13/chartex" xmlns:cx8="http://schemas.microsoft.com/office/drawing/2016/5/14/chartex" xmlns:mc="http://schemas.openxmlformats.org/markup-compatibility/2006" xmlns:aink="http://schemas.microsoft.com/office/drawing/2016/ink" xmlns:am3d="http://schemas.microsoft.com/office/drawing/2017/model3d" xmlns:o="urn:schemas-microsoft-com:office:office" xmlns:r="http://schemas.openxmlformats.org/officeDocument/2006/relationships" xmlns:m="http://schemas.openxmlformats.org/officeDocument/2006/math" xmlns:v="urn:schemas-microsoft-com:vml" xmlns:wp14="http://schemas.microsoft.com/office/word/2010/wordprocessingDrawing" xmlns:wp="http://schemas.openxmlformats.org/drawingml/2006/wordprocessingDrawing" xmlns:w10="urn:schemas-microsoft-com:office:word" xmlns:w="http://schemas.openxmlformats.org/wordprocessingml/2006/main" xmlns:w14="http://schemas.microsoft.com/office/word/2010/wordml" xmlns:w15="http://schemas.microsoft.com/office/word/2012/wordml" xmlns:w16cex="http://schemas.microsoft.com/office/word/2018/wordml/cex" xmlns:w16cid="http://schemas.microsoft.com/office/word/2016/wordml/cid" xmlns:w16="http://schemas.microsoft.com/office/word/2018/wordml" xmlns:w16se="http://schemas.microsoft.com/office/word/2015/wordml/symex" xmlns:wpg="http://schemas.microsoft.com/office/word/2010/wordprocessingGroup" xmlns:wpi="http://schemas.microsoft.com/office/word/2010/wordprocessingInk" xmlns:wne="http://schemas.microsoft.com/office/word/2006/wordml" xmlns:wps="http://schemas.microsoft.com/office/word/2010/wordprocessingShape" mc:Ignorable="w14 w15 w16se w16cid w16 w16cex wp14">
   <w:body>
     <w:p>
       <w:pPr>
@@ -2804,39 +2804,7 @@
           <w:rFonts w:ascii="Times New Roman" w:hAnsi="Times New Roman" w:cs="Times New Roman"/>
           <w:lang w:val="en-US"/>
         </w:rPr>
-        <w:t xml:space="preserve">Schellenberger, J, Que R, Fleming RM, Thiele I, Orth JD, Feist AM, Zielinski DC, </w:t>
-      </w:r>
-      <w:proofErr w:type="spellStart"/>
-      <w:r>
-        <w:rPr>
-          <w:rFonts w:ascii="Times New Roman" w:hAnsi="Times New Roman" w:cs="Times New Roman"/>
-          <w:lang w:val="en-US"/>
-        </w:rPr>
-        <w:t>Bordar</w:t>
-      </w:r>
-      <w:proofErr w:type="spellEnd"/>
-      <w:r>
-        <w:rPr>
-          <w:rFonts w:ascii="Times New Roman" w:hAnsi="Times New Roman" w:cs="Times New Roman"/>
-          <w:lang w:val="en-US"/>
-        </w:rPr>
-        <w:t xml:space="preserve"> A, Lewis NE, </w:t>
-      </w:r>
-      <w:proofErr w:type="spellStart"/>
-      <w:r>
-        <w:rPr>
-          <w:rFonts w:ascii="Times New Roman" w:hAnsi="Times New Roman" w:cs="Times New Roman"/>
-          <w:lang w:val="en-US"/>
-        </w:rPr>
-        <w:t>Rahmanian</w:t>
-      </w:r>
-      <w:proofErr w:type="spellEnd"/>
-      <w:r>
-        <w:rPr>
-          <w:rFonts w:ascii="Times New Roman" w:hAnsi="Times New Roman" w:cs="Times New Roman"/>
-          <w:lang w:val="en-US"/>
-        </w:rPr>
-        <w:t xml:space="preserve"> S, Kang J, </w:t>
+        <w:t xml:space="preserve">Schellenberger, J, Que R, Fleming RM, Thiele I, Orth JD, Feist AM, Zielinski DC, Bordar A, Lewis NE, Rahmanian S, Kang J, </w:t>
       </w:r>
       <w:proofErr w:type="spellStart"/>
       <w:r>
@@ -3259,7 +3227,6 @@
         </w:rPr>
         <w:t xml:space="preserve">. </w:t>
       </w:r>
-      <w:proofErr w:type="gramStart"/>
       <w:r>
         <w:rPr>
           <w:rFonts w:ascii="Times New Roman" w:hAnsi="Times New Roman" w:cs="Times New Roman"/>
@@ -3273,15 +3240,7 @@
           <w:rFonts w:ascii="Times New Roman" w:hAnsi="Times New Roman" w:cs="Times New Roman"/>
           <w:lang w:val="en-US"/>
         </w:rPr>
-        <w:t>e</w:t>
-      </w:r>
-      <w:proofErr w:type="gramEnd"/>
-      <w:r>
-        <w:rPr>
-          <w:rFonts w:ascii="Times New Roman" w:hAnsi="Times New Roman" w:cs="Times New Roman"/>
-          <w:lang w:val="en-US"/>
-        </w:rPr>
-        <w:t>1003424.</w:t>
+        <w:t>e1003424.</w:t>
       </w:r>
     </w:p>
     <w:p>
@@ -5637,8 +5596,6 @@
         </w:rPr>
         <w:t xml:space="preserve"> field.</w:t>
       </w:r>
-      <w:bookmarkStart w:id="6" w:name="_GoBack"/>
-      <w:bookmarkEnd w:id="6"/>
     </w:p>
     <w:p>
       <w:pPr>
@@ -5653,6 +5610,103 @@
           <w:rFonts w:ascii="Times New Roman" w:hAnsi="Times New Roman" w:cs="Times New Roman"/>
           <w:lang w:val="en-US"/>
         </w:rPr>
+      </w:pPr>
+      <w:r>
+        <w:rPr>
+          <w:rFonts w:ascii="Times New Roman" w:hAnsi="Times New Roman" w:cs="Times New Roman"/>
+          <w:lang w:val="en-US"/>
+        </w:rPr>
+        <w:t xml:space="preserve">Updated function: </w:t>
+      </w:r>
+      <w:proofErr w:type="spellStart"/>
+      <w:r>
+        <w:rPr>
+          <w:rFonts w:ascii="Times New Roman" w:hAnsi="Times New Roman" w:cs="Times New Roman"/>
+          <w:lang w:val="en-US"/>
+        </w:rPr>
+        <w:t>tncore_delete</w:t>
+      </w:r>
+      <w:proofErr w:type="spellEnd"/>
+      <w:r>
+        <w:rPr>
+          <w:rFonts w:ascii="Times New Roman" w:hAnsi="Times New Roman" w:cs="Times New Roman"/>
+          <w:lang w:val="en-US"/>
+        </w:rPr>
+        <w:t xml:space="preserve"> was updated to handle reactions for which more than 50 genes are deleted.</w:t>
+      </w:r>
+    </w:p>
+    <w:p>
+      <w:pPr>
+        <w:pStyle w:val="ListParagraph"/>
+        <w:numPr>
+          <w:ilvl w:val="0"/>
+          <w:numId w:val="9"/>
+        </w:numPr>
+        <w:ind w:left="567" w:hanging="567"/>
+        <w:jc w:val="both"/>
+        <w:rPr>
+          <w:rFonts w:ascii="Times New Roman" w:hAnsi="Times New Roman" w:cs="Times New Roman"/>
+          <w:lang w:val="en-US"/>
+        </w:rPr>
+      </w:pPr>
+      <w:r>
+        <w:rPr>
+          <w:rFonts w:ascii="Times New Roman" w:hAnsi="Times New Roman" w:cs="Times New Roman"/>
+          <w:lang w:val="en-US"/>
+        </w:rPr>
+        <w:t xml:space="preserve">Updated function: </w:t>
+      </w:r>
+      <w:proofErr w:type="spellStart"/>
+      <w:r>
+        <w:rPr>
+          <w:rFonts w:ascii="Times New Roman" w:hAnsi="Times New Roman" w:cs="Times New Roman"/>
+          <w:lang w:val="en-US"/>
+        </w:rPr>
+        <w:t>tncore_deadends</w:t>
+      </w:r>
+      <w:proofErr w:type="spellEnd"/>
+      <w:r>
+        <w:rPr>
+          <w:rFonts w:ascii="Times New Roman" w:hAnsi="Times New Roman" w:cs="Times New Roman"/>
+          <w:lang w:val="en-US"/>
+        </w:rPr>
+        <w:t xml:space="preserve"> was updated to add an option to not consider external metabolites when determining deadends.</w:t>
+      </w:r>
+    </w:p>
+    <w:p>
+      <w:pPr>
+        <w:jc w:val="both"/>
+        <w:rPr>
+          <w:rFonts w:ascii="Times New Roman" w:hAnsi="Times New Roman" w:cs="Times New Roman"/>
+          <w:lang w:val="en-US"/>
+        </w:rPr>
+      </w:pPr>
+    </w:p>
+    <w:p>
+      <w:pPr>
+        <w:jc w:val="both"/>
+        <w:rPr>
+          <w:rFonts w:ascii="Times New Roman" w:hAnsi="Times New Roman" w:cs="Times New Roman"/>
+          <w:lang w:val="en-US"/>
+        </w:rPr>
+      </w:pPr>
+    </w:p>
+    <w:p>
+      <w:pPr>
+        <w:jc w:val="both"/>
+        <w:rPr>
+          <w:rFonts w:ascii="Times New Roman" w:hAnsi="Times New Roman" w:cs="Times New Roman"/>
+          <w:lang w:val="en-US"/>
+        </w:rPr>
+      </w:pPr>
+    </w:p>
+    <w:p>
+      <w:pPr>
+        <w:jc w:val="both"/>
+        <w:rPr>
+          <w:rFonts w:ascii="Times New Roman" w:hAnsi="Times New Roman" w:cs="Times New Roman"/>
+          <w:lang w:val="en-US"/>
+        </w:rPr>
         <w:sectPr>
           <w:pgSz w:w="12240" w:h="15840"/>
           <w:pgMar w:top="1440" w:right="1440" w:bottom="1440" w:left="1440" w:header="709" w:footer="709" w:gutter="0"/>
@@ -5854,11 +5908,11 @@
       <w:pPr>
         <w:pStyle w:val="Heading1"/>
       </w:pPr>
-      <w:bookmarkStart w:id="7" w:name="_Toc515005796"/>
+      <w:bookmarkStart w:id="6" w:name="_Toc515005796"/>
       <w:r>
         <w:t>Workflow Functions</w:t>
       </w:r>
-      <w:bookmarkEnd w:id="7"/>
+      <w:bookmarkEnd w:id="6"/>
     </w:p>
     <w:p>
       <w:pPr>
@@ -5891,7 +5945,7 @@
       <w:pPr>
         <w:pStyle w:val="Heading2"/>
       </w:pPr>
-      <w:bookmarkStart w:id="8" w:name="_Toc515005797"/>
+      <w:bookmarkStart w:id="7" w:name="_Toc515005797"/>
       <w:proofErr w:type="spellStart"/>
       <w:r>
         <w:lastRenderedPageBreak/>
@@ -5903,7 +5957,7 @@
       <w:r>
         <w:t>workflow</w:t>
       </w:r>
-      <w:bookmarkEnd w:id="8"/>
+      <w:bookmarkEnd w:id="7"/>
       <w:proofErr w:type="spellEnd"/>
     </w:p>
     <w:p>
@@ -7794,13 +7848,13 @@
       <w:pPr>
         <w:pStyle w:val="Heading2"/>
       </w:pPr>
-      <w:bookmarkStart w:id="9" w:name="_Toc515005798"/>
+      <w:bookmarkStart w:id="8" w:name="_Toc515005798"/>
       <w:proofErr w:type="spellStart"/>
       <w:r>
         <w:lastRenderedPageBreak/>
         <w:t>tncore_init</w:t>
       </w:r>
-      <w:bookmarkEnd w:id="9"/>
+      <w:bookmarkEnd w:id="8"/>
       <w:proofErr w:type="spellEnd"/>
     </w:p>
     <w:p>
@@ -8039,13 +8093,13 @@
       <w:pPr>
         <w:pStyle w:val="Heading2"/>
       </w:pPr>
-      <w:bookmarkStart w:id="10" w:name="_Toc515005799"/>
+      <w:bookmarkStart w:id="9" w:name="_Toc515005799"/>
       <w:proofErr w:type="spellStart"/>
       <w:r>
         <w:lastRenderedPageBreak/>
         <w:t>tncore_import</w:t>
       </w:r>
-      <w:bookmarkEnd w:id="10"/>
+      <w:bookmarkEnd w:id="9"/>
       <w:proofErr w:type="spellEnd"/>
     </w:p>
     <w:p>
@@ -8963,15 +9017,15 @@
       <w:pPr>
         <w:pStyle w:val="Heading2"/>
       </w:pPr>
-      <w:bookmarkStart w:id="11" w:name="_Toc512972544"/>
-      <w:bookmarkStart w:id="12" w:name="_Toc515005800"/>
+      <w:bookmarkStart w:id="10" w:name="_Toc512972544"/>
+      <w:bookmarkStart w:id="11" w:name="_Toc515005800"/>
       <w:proofErr w:type="spellStart"/>
       <w:r>
         <w:lastRenderedPageBreak/>
         <w:t>tncore_export</w:t>
       </w:r>
+      <w:bookmarkEnd w:id="10"/>
       <w:bookmarkEnd w:id="11"/>
-      <w:bookmarkEnd w:id="12"/>
       <w:proofErr w:type="spellEnd"/>
     </w:p>
     <w:p>
@@ -11373,7 +11427,7 @@
       <w:pPr>
         <w:pStyle w:val="Heading1"/>
       </w:pPr>
-      <w:bookmarkStart w:id="13" w:name="_Toc515005801"/>
+      <w:bookmarkStart w:id="12" w:name="_Toc515005801"/>
       <w:r>
         <w:t>Context-Specific</w:t>
       </w:r>
@@ -11383,7 +11437,7 @@
       <w:r>
         <w:t xml:space="preserve"> Functions</w:t>
       </w:r>
-      <w:bookmarkEnd w:id="13"/>
+      <w:bookmarkEnd w:id="12"/>
     </w:p>
     <w:p>
       <w:pPr>
@@ -11431,7 +11485,7 @@
         <w:lastRenderedPageBreak/>
         <w:t xml:space="preserve"> </w:t>
       </w:r>
-      <w:bookmarkStart w:id="14" w:name="_Toc515005802"/>
+      <w:bookmarkStart w:id="13" w:name="_Toc515005802"/>
       <w:proofErr w:type="spellStart"/>
       <w:r>
         <w:t>tncore_</w:t>
@@ -11439,7 +11493,7 @@
       <w:r>
         <w:t>core</w:t>
       </w:r>
-      <w:bookmarkEnd w:id="14"/>
+      <w:bookmarkEnd w:id="13"/>
       <w:proofErr w:type="spellEnd"/>
     </w:p>
     <w:p>
@@ -12730,13 +12784,13 @@
       <w:pPr>
         <w:pStyle w:val="Heading2"/>
       </w:pPr>
-      <w:bookmarkStart w:id="15" w:name="_Toc515005803"/>
+      <w:bookmarkStart w:id="14" w:name="_Toc515005803"/>
       <w:proofErr w:type="spellStart"/>
       <w:r>
         <w:lastRenderedPageBreak/>
         <w:t>tncore_rna</w:t>
       </w:r>
-      <w:bookmarkEnd w:id="15"/>
+      <w:bookmarkEnd w:id="14"/>
       <w:proofErr w:type="spellEnd"/>
     </w:p>
     <w:p>
@@ -13869,13 +13923,13 @@
       <w:pPr>
         <w:pStyle w:val="Heading2"/>
       </w:pPr>
-      <w:bookmarkStart w:id="16" w:name="_Toc515005804"/>
+      <w:bookmarkStart w:id="15" w:name="_Toc515005804"/>
       <w:proofErr w:type="spellStart"/>
       <w:r>
         <w:lastRenderedPageBreak/>
         <w:t>tncore_gimme</w:t>
       </w:r>
-      <w:bookmarkEnd w:id="16"/>
+      <w:bookmarkEnd w:id="15"/>
       <w:proofErr w:type="spellEnd"/>
     </w:p>
     <w:p>
@@ -14756,13 +14810,13 @@
       <w:pPr>
         <w:pStyle w:val="Heading2"/>
       </w:pPr>
-      <w:bookmarkStart w:id="17" w:name="_Toc515005805"/>
+      <w:bookmarkStart w:id="16" w:name="_Toc515005805"/>
       <w:proofErr w:type="spellStart"/>
       <w:r>
         <w:lastRenderedPageBreak/>
         <w:t>tncore_multi_gimme</w:t>
       </w:r>
-      <w:bookmarkEnd w:id="17"/>
+      <w:bookmarkEnd w:id="16"/>
       <w:proofErr w:type="spellEnd"/>
     </w:p>
     <w:p>
@@ -16218,14 +16272,14 @@
       <w:pPr>
         <w:pStyle w:val="Heading1"/>
       </w:pPr>
-      <w:bookmarkStart w:id="18" w:name="_Toc515005806"/>
+      <w:bookmarkStart w:id="17" w:name="_Toc515005806"/>
       <w:r>
         <w:t>Core Metabolism Redundancy</w:t>
       </w:r>
       <w:r>
         <w:t xml:space="preserve"> Functions</w:t>
       </w:r>
-      <w:bookmarkEnd w:id="18"/>
+      <w:bookmarkEnd w:id="17"/>
     </w:p>
     <w:p>
       <w:pPr>
@@ -16266,13 +16320,13 @@
       <w:pPr>
         <w:pStyle w:val="Heading2"/>
       </w:pPr>
-      <w:bookmarkStart w:id="19" w:name="_Toc515005807"/>
+      <w:bookmarkStart w:id="18" w:name="_Toc515005807"/>
       <w:proofErr w:type="spellStart"/>
       <w:r>
         <w:lastRenderedPageBreak/>
         <w:t>tncore_redundancy</w:t>
       </w:r>
-      <w:bookmarkEnd w:id="19"/>
+      <w:bookmarkEnd w:id="18"/>
       <w:proofErr w:type="spellEnd"/>
     </w:p>
     <w:p>
@@ -17914,7 +17968,7 @@
       <w:pPr>
         <w:pStyle w:val="Heading2"/>
       </w:pPr>
-      <w:bookmarkStart w:id="20" w:name="_Toc515005808"/>
+      <w:bookmarkStart w:id="19" w:name="_Toc515005808"/>
       <w:proofErr w:type="spellStart"/>
       <w:r>
         <w:lastRenderedPageBreak/>
@@ -17923,7 +17977,7 @@
       <w:r>
         <w:t>ncore_randomize</w:t>
       </w:r>
-      <w:bookmarkEnd w:id="20"/>
+      <w:bookmarkEnd w:id="19"/>
       <w:proofErr w:type="spellEnd"/>
     </w:p>
     <w:p>
@@ -19038,7 +19092,7 @@
       <w:pPr>
         <w:pStyle w:val="Heading2"/>
       </w:pPr>
-      <w:bookmarkStart w:id="21" w:name="_Toc515005809"/>
+      <w:bookmarkStart w:id="20" w:name="_Toc515005809"/>
       <w:proofErr w:type="spellStart"/>
       <w:r>
         <w:lastRenderedPageBreak/>
@@ -19047,7 +19101,7 @@
       <w:r>
         <w:t>ncore_matrix</w:t>
       </w:r>
-      <w:bookmarkEnd w:id="21"/>
+      <w:bookmarkEnd w:id="20"/>
       <w:proofErr w:type="spellEnd"/>
     </w:p>
     <w:p>
@@ -20100,7 +20154,7 @@
       <w:pPr>
         <w:pStyle w:val="Heading2"/>
       </w:pPr>
-      <w:bookmarkStart w:id="22" w:name="_Toc515005810"/>
+      <w:bookmarkStart w:id="21" w:name="_Toc515005810"/>
       <w:proofErr w:type="spellStart"/>
       <w:r>
         <w:lastRenderedPageBreak/>
@@ -20109,7 +20163,7 @@
       <w:r>
         <w:t>ncore_compare</w:t>
       </w:r>
-      <w:bookmarkEnd w:id="22"/>
+      <w:bookmarkEnd w:id="21"/>
       <w:proofErr w:type="spellEnd"/>
     </w:p>
     <w:p>
@@ -20736,7 +20790,7 @@
       <w:pPr>
         <w:pStyle w:val="Heading2"/>
       </w:pPr>
-      <w:bookmarkStart w:id="23" w:name="_Toc515005811"/>
+      <w:bookmarkStart w:id="22" w:name="_Toc515005811"/>
       <w:proofErr w:type="spellStart"/>
       <w:r>
         <w:lastRenderedPageBreak/>
@@ -20745,7 +20799,7 @@
       <w:r>
         <w:t>ncore_reconstruct</w:t>
       </w:r>
-      <w:bookmarkEnd w:id="23"/>
+      <w:bookmarkEnd w:id="22"/>
       <w:proofErr w:type="spellEnd"/>
     </w:p>
     <w:p>
@@ -21519,14 +21573,14 @@
       <w:pPr>
         <w:pStyle w:val="Heading1"/>
       </w:pPr>
-      <w:bookmarkStart w:id="24" w:name="_Toc515005812"/>
+      <w:bookmarkStart w:id="23" w:name="_Toc515005812"/>
       <w:r>
         <w:t>Model Manipulation And Refinement</w:t>
       </w:r>
       <w:r>
         <w:t xml:space="preserve"> Functions</w:t>
       </w:r>
-      <w:bookmarkEnd w:id="24"/>
+      <w:bookmarkEnd w:id="23"/>
     </w:p>
     <w:p>
       <w:pPr>
@@ -21569,7 +21623,7 @@
       <w:pPr>
         <w:pStyle w:val="Heading2"/>
       </w:pPr>
-      <w:bookmarkStart w:id="25" w:name="_Toc515005813"/>
+      <w:bookmarkStart w:id="24" w:name="_Toc515005813"/>
       <w:proofErr w:type="spellStart"/>
       <w:r>
         <w:lastRenderedPageBreak/>
@@ -21581,7 +21635,7 @@
       <w:r>
         <w:t>refine</w:t>
       </w:r>
-      <w:bookmarkEnd w:id="25"/>
+      <w:bookmarkEnd w:id="24"/>
       <w:proofErr w:type="spellEnd"/>
     </w:p>
     <w:p>
@@ -22537,13 +22591,13 @@
       <w:pPr>
         <w:pStyle w:val="Heading2"/>
       </w:pPr>
-      <w:bookmarkStart w:id="26" w:name="_Toc515005814"/>
+      <w:bookmarkStart w:id="25" w:name="_Toc515005814"/>
       <w:proofErr w:type="spellStart"/>
       <w:r>
         <w:lastRenderedPageBreak/>
         <w:t>tncore_expand</w:t>
       </w:r>
-      <w:bookmarkEnd w:id="26"/>
+      <w:bookmarkEnd w:id="25"/>
       <w:proofErr w:type="spellEnd"/>
     </w:p>
     <w:p>
@@ -23045,7 +23099,7 @@
       <w:pPr>
         <w:pStyle w:val="Heading2"/>
       </w:pPr>
-      <w:bookmarkStart w:id="27" w:name="_Toc515005815"/>
+      <w:bookmarkStart w:id="26" w:name="_Toc515005815"/>
       <w:proofErr w:type="spellStart"/>
       <w:r>
         <w:lastRenderedPageBreak/>
@@ -23054,7 +23108,7 @@
       <w:r>
         <w:t>ncore_remove</w:t>
       </w:r>
-      <w:bookmarkEnd w:id="27"/>
+      <w:bookmarkEnd w:id="26"/>
       <w:proofErr w:type="spellEnd"/>
     </w:p>
     <w:p>
@@ -23482,7 +23536,7 @@
       <w:pPr>
         <w:pStyle w:val="Heading2"/>
       </w:pPr>
-      <w:bookmarkStart w:id="28" w:name="_Toc515005816"/>
+      <w:bookmarkStart w:id="27" w:name="_Toc515005816"/>
       <w:proofErr w:type="spellStart"/>
       <w:r>
         <w:lastRenderedPageBreak/>
@@ -23491,7 +23545,7 @@
       <w:r>
         <w:t>ncore_delete</w:t>
       </w:r>
-      <w:bookmarkEnd w:id="28"/>
+      <w:bookmarkEnd w:id="27"/>
       <w:proofErr w:type="spellEnd"/>
     </w:p>
     <w:p>
@@ -23944,13 +23998,13 @@
       <w:pPr>
         <w:pStyle w:val="Heading2"/>
       </w:pPr>
-      <w:bookmarkStart w:id="29" w:name="_Toc515005817"/>
+      <w:bookmarkStart w:id="28" w:name="_Toc515005817"/>
       <w:proofErr w:type="spellStart"/>
       <w:r>
         <w:lastRenderedPageBreak/>
         <w:t>tncore_remove_reactions</w:t>
       </w:r>
-      <w:bookmarkEnd w:id="29"/>
+      <w:bookmarkEnd w:id="28"/>
       <w:proofErr w:type="spellEnd"/>
     </w:p>
     <w:p>
@@ -24388,13 +24442,13 @@
       <w:pPr>
         <w:pStyle w:val="Heading2"/>
       </w:pPr>
-      <w:bookmarkStart w:id="30" w:name="_Toc515005818"/>
+      <w:bookmarkStart w:id="29" w:name="_Toc515005818"/>
       <w:proofErr w:type="spellStart"/>
       <w:r>
         <w:lastRenderedPageBreak/>
         <w:t>tncore_duplicates</w:t>
       </w:r>
-      <w:bookmarkEnd w:id="30"/>
+      <w:bookmarkEnd w:id="29"/>
       <w:proofErr w:type="spellEnd"/>
     </w:p>
     <w:p>
@@ -24742,13 +24796,13 @@
       <w:pPr>
         <w:pStyle w:val="Heading2"/>
       </w:pPr>
-      <w:bookmarkStart w:id="31" w:name="_Toc515005819"/>
+      <w:bookmarkStart w:id="30" w:name="_Toc515005819"/>
       <w:proofErr w:type="spellStart"/>
       <w:r>
         <w:lastRenderedPageBreak/>
         <w:t>tncore_fix</w:t>
       </w:r>
-      <w:bookmarkEnd w:id="31"/>
+      <w:bookmarkEnd w:id="30"/>
       <w:proofErr w:type="spellEnd"/>
     </w:p>
     <w:p>
@@ -25087,13 +25141,13 @@
       <w:pPr>
         <w:pStyle w:val="Heading2"/>
       </w:pPr>
-      <w:bookmarkStart w:id="32" w:name="_Toc515005820"/>
+      <w:bookmarkStart w:id="31" w:name="_Toc515005820"/>
       <w:proofErr w:type="spellStart"/>
       <w:r>
         <w:lastRenderedPageBreak/>
         <w:t>tncore_deadends</w:t>
       </w:r>
-      <w:bookmarkEnd w:id="32"/>
+      <w:bookmarkEnd w:id="31"/>
       <w:proofErr w:type="spellEnd"/>
     </w:p>
     <w:p>
@@ -25427,7 +25481,7 @@
 </file>
 
 <file path=word/endnotes.xml><?xml version="1.0" encoding="utf-8"?>
-<w:endnotes xmlns:wpc="http://schemas.microsoft.com/office/word/2010/wordprocessingCanvas" xmlns:cx="http://schemas.microsoft.com/office/drawing/2014/chartex" xmlns:cx1="http://schemas.microsoft.com/office/drawing/2015/9/8/chartex" xmlns:cx2="http://schemas.microsoft.com/office/drawing/2015/10/21/chartex" xmlns:cx3="http://schemas.microsoft.com/office/drawing/2016/5/9/chartex" xmlns:cx4="http://schemas.microsoft.com/office/drawing/2016/5/10/chartex" xmlns:cx5="http://schemas.microsoft.com/office/drawing/2016/5/11/chartex" xmlns:cx6="http://schemas.microsoft.com/office/drawing/2016/5/12/chartex" xmlns:cx7="http://schemas.microsoft.com/office/drawing/2016/5/13/chartex" xmlns:cx8="http://schemas.microsoft.com/office/drawing/2016/5/14/chartex" xmlns:mc="http://schemas.openxmlformats.org/markup-compatibility/2006" xmlns:aink="http://schemas.microsoft.com/office/drawing/2016/ink" xmlns:am3d="http://schemas.microsoft.com/office/drawing/2017/model3d" xmlns:o="urn:schemas-microsoft-com:office:office" xmlns:r="http://schemas.openxmlformats.org/officeDocument/2006/relationships" xmlns:m="http://schemas.openxmlformats.org/officeDocument/2006/math" xmlns:v="urn:schemas-microsoft-com:vml" xmlns:wp14="http://schemas.microsoft.com/office/word/2010/wordprocessingDrawing" xmlns:wp="http://schemas.openxmlformats.org/drawingml/2006/wordprocessingDrawing" xmlns:w10="urn:schemas-microsoft-com:office:word" xmlns:w="http://schemas.openxmlformats.org/wordprocessingml/2006/main" xmlns:w14="http://schemas.microsoft.com/office/word/2010/wordml" xmlns:w15="http://schemas.microsoft.com/office/word/2012/wordml" xmlns:w16cid="http://schemas.microsoft.com/office/word/2016/wordml/cid" xmlns:w16se="http://schemas.microsoft.com/office/word/2015/wordml/symex" xmlns:wpg="http://schemas.microsoft.com/office/word/2010/wordprocessingGroup" xmlns:wpi="http://schemas.microsoft.com/office/word/2010/wordprocessingInk" xmlns:wne="http://schemas.microsoft.com/office/word/2006/wordml" xmlns:wps="http://schemas.microsoft.com/office/word/2010/wordprocessingShape" mc:Ignorable="w14 w15 w16se w16cid wp14">
+<w:endnotes xmlns:wpc="http://schemas.microsoft.com/office/word/2010/wordprocessingCanvas" xmlns:cx="http://schemas.microsoft.com/office/drawing/2014/chartex" xmlns:cx1="http://schemas.microsoft.com/office/drawing/2015/9/8/chartex" xmlns:cx2="http://schemas.microsoft.com/office/drawing/2015/10/21/chartex" xmlns:cx3="http://schemas.microsoft.com/office/drawing/2016/5/9/chartex" xmlns:cx4="http://schemas.microsoft.com/office/drawing/2016/5/10/chartex" xmlns:cx5="http://schemas.microsoft.com/office/drawing/2016/5/11/chartex" xmlns:cx6="http://schemas.microsoft.com/office/drawing/2016/5/12/chartex" xmlns:cx7="http://schemas.microsoft.com/office/drawing/2016/5/13/chartex" xmlns:cx8="http://schemas.microsoft.com/office/drawing/2016/5/14/chartex" xmlns:mc="http://schemas.openxmlformats.org/markup-compatibility/2006" xmlns:aink="http://schemas.microsoft.com/office/drawing/2016/ink" xmlns:am3d="http://schemas.microsoft.com/office/drawing/2017/model3d" xmlns:o="urn:schemas-microsoft-com:office:office" xmlns:r="http://schemas.openxmlformats.org/officeDocument/2006/relationships" xmlns:m="http://schemas.openxmlformats.org/officeDocument/2006/math" xmlns:v="urn:schemas-microsoft-com:vml" xmlns:wp14="http://schemas.microsoft.com/office/word/2010/wordprocessingDrawing" xmlns:wp="http://schemas.openxmlformats.org/drawingml/2006/wordprocessingDrawing" xmlns:w10="urn:schemas-microsoft-com:office:word" xmlns:w="http://schemas.openxmlformats.org/wordprocessingml/2006/main" xmlns:w14="http://schemas.microsoft.com/office/word/2010/wordml" xmlns:w15="http://schemas.microsoft.com/office/word/2012/wordml" xmlns:w16cex="http://schemas.microsoft.com/office/word/2018/wordml/cex" xmlns:w16cid="http://schemas.microsoft.com/office/word/2016/wordml/cid" xmlns:w16="http://schemas.microsoft.com/office/word/2018/wordml" xmlns:w16se="http://schemas.microsoft.com/office/word/2015/wordml/symex" xmlns:wpg="http://schemas.microsoft.com/office/word/2010/wordprocessingGroup" xmlns:wpi="http://schemas.microsoft.com/office/word/2010/wordprocessingInk" xmlns:wne="http://schemas.microsoft.com/office/word/2006/wordml" xmlns:wps="http://schemas.microsoft.com/office/word/2010/wordprocessingShape" mc:Ignorable="w14 w15 w16se w16cid w16 w16cex wp14">
   <w:endnote w:type="separator" w:id="-1">
     <w:p>
       <w:r>
@@ -25446,7 +25500,7 @@
 </file>
 
 <file path=word/footer1.xml><?xml version="1.0" encoding="utf-8"?>
-<w:ftr xmlns:wpc="http://schemas.microsoft.com/office/word/2010/wordprocessingCanvas" xmlns:cx="http://schemas.microsoft.com/office/drawing/2014/chartex" xmlns:cx1="http://schemas.microsoft.com/office/drawing/2015/9/8/chartex" xmlns:cx2="http://schemas.microsoft.com/office/drawing/2015/10/21/chartex" xmlns:cx3="http://schemas.microsoft.com/office/drawing/2016/5/9/chartex" xmlns:cx4="http://schemas.microsoft.com/office/drawing/2016/5/10/chartex" xmlns:cx5="http://schemas.microsoft.com/office/drawing/2016/5/11/chartex" xmlns:cx6="http://schemas.microsoft.com/office/drawing/2016/5/12/chartex" xmlns:cx7="http://schemas.microsoft.com/office/drawing/2016/5/13/chartex" xmlns:cx8="http://schemas.microsoft.com/office/drawing/2016/5/14/chartex" xmlns:mc="http://schemas.openxmlformats.org/markup-compatibility/2006" xmlns:aink="http://schemas.microsoft.com/office/drawing/2016/ink" xmlns:am3d="http://schemas.microsoft.com/office/drawing/2017/model3d" xmlns:o="urn:schemas-microsoft-com:office:office" xmlns:r="http://schemas.openxmlformats.org/officeDocument/2006/relationships" xmlns:m="http://schemas.openxmlformats.org/officeDocument/2006/math" xmlns:v="urn:schemas-microsoft-com:vml" xmlns:wp14="http://schemas.microsoft.com/office/word/2010/wordprocessingDrawing" xmlns:wp="http://schemas.openxmlformats.org/drawingml/2006/wordprocessingDrawing" xmlns:w10="urn:schemas-microsoft-com:office:word" xmlns:w="http://schemas.openxmlformats.org/wordprocessingml/2006/main" xmlns:w14="http://schemas.microsoft.com/office/word/2010/wordml" xmlns:w15="http://schemas.microsoft.com/office/word/2012/wordml" xmlns:w16cid="http://schemas.microsoft.com/office/word/2016/wordml/cid" xmlns:w16se="http://schemas.microsoft.com/office/word/2015/wordml/symex" xmlns:wpg="http://schemas.microsoft.com/office/word/2010/wordprocessingGroup" xmlns:wpi="http://schemas.microsoft.com/office/word/2010/wordprocessingInk" xmlns:wne="http://schemas.microsoft.com/office/word/2006/wordml" xmlns:wps="http://schemas.microsoft.com/office/word/2010/wordprocessingShape" mc:Ignorable="w14 w15 w16se w16cid wp14">
+<w:ftr xmlns:wpc="http://schemas.microsoft.com/office/word/2010/wordprocessingCanvas" xmlns:cx="http://schemas.microsoft.com/office/drawing/2014/chartex" xmlns:cx1="http://schemas.microsoft.com/office/drawing/2015/9/8/chartex" xmlns:cx2="http://schemas.microsoft.com/office/drawing/2015/10/21/chartex" xmlns:cx3="http://schemas.microsoft.com/office/drawing/2016/5/9/chartex" xmlns:cx4="http://schemas.microsoft.com/office/drawing/2016/5/10/chartex" xmlns:cx5="http://schemas.microsoft.com/office/drawing/2016/5/11/chartex" xmlns:cx6="http://schemas.microsoft.com/office/drawing/2016/5/12/chartex" xmlns:cx7="http://schemas.microsoft.com/office/drawing/2016/5/13/chartex" xmlns:cx8="http://schemas.microsoft.com/office/drawing/2016/5/14/chartex" xmlns:mc="http://schemas.openxmlformats.org/markup-compatibility/2006" xmlns:aink="http://schemas.microsoft.com/office/drawing/2016/ink" xmlns:am3d="http://schemas.microsoft.com/office/drawing/2017/model3d" xmlns:o="urn:schemas-microsoft-com:office:office" xmlns:r="http://schemas.openxmlformats.org/officeDocument/2006/relationships" xmlns:m="http://schemas.openxmlformats.org/officeDocument/2006/math" xmlns:v="urn:schemas-microsoft-com:vml" xmlns:wp14="http://schemas.microsoft.com/office/word/2010/wordprocessingDrawing" xmlns:wp="http://schemas.openxmlformats.org/drawingml/2006/wordprocessingDrawing" xmlns:w10="urn:schemas-microsoft-com:office:word" xmlns:w="http://schemas.openxmlformats.org/wordprocessingml/2006/main" xmlns:w14="http://schemas.microsoft.com/office/word/2010/wordml" xmlns:w15="http://schemas.microsoft.com/office/word/2012/wordml" xmlns:w16cex="http://schemas.microsoft.com/office/word/2018/wordml/cex" xmlns:w16cid="http://schemas.microsoft.com/office/word/2016/wordml/cid" xmlns:w16="http://schemas.microsoft.com/office/word/2018/wordml" xmlns:w16se="http://schemas.microsoft.com/office/word/2015/wordml/symex" xmlns:wpg="http://schemas.microsoft.com/office/word/2010/wordprocessingGroup" xmlns:wpi="http://schemas.microsoft.com/office/word/2010/wordprocessingInk" xmlns:wne="http://schemas.microsoft.com/office/word/2006/wordml" xmlns:wps="http://schemas.microsoft.com/office/word/2010/wordprocessingShape" mc:Ignorable="w14 w15 w16se w16cid w16 w16cex wp14">
   <w:p>
     <w:pPr>
       <w:pStyle w:val="Footer"/>
@@ -25546,7 +25600,7 @@
 </file>
 
 <file path=word/footnotes.xml><?xml version="1.0" encoding="utf-8"?>
-<w:footnotes xmlns:wpc="http://schemas.microsoft.com/office/word/2010/wordprocessingCanvas" xmlns:cx="http://schemas.microsoft.com/office/drawing/2014/chartex" xmlns:cx1="http://schemas.microsoft.com/office/drawing/2015/9/8/chartex" xmlns:cx2="http://schemas.microsoft.com/office/drawing/2015/10/21/chartex" xmlns:cx3="http://schemas.microsoft.com/office/drawing/2016/5/9/chartex" xmlns:cx4="http://schemas.microsoft.com/office/drawing/2016/5/10/chartex" xmlns:cx5="http://schemas.microsoft.com/office/drawing/2016/5/11/chartex" xmlns:cx6="http://schemas.microsoft.com/office/drawing/2016/5/12/chartex" xmlns:cx7="http://schemas.microsoft.com/office/drawing/2016/5/13/chartex" xmlns:cx8="http://schemas.microsoft.com/office/drawing/2016/5/14/chartex" xmlns:mc="http://schemas.openxmlformats.org/markup-compatibility/2006" xmlns:aink="http://schemas.microsoft.com/office/drawing/2016/ink" xmlns:am3d="http://schemas.microsoft.com/office/drawing/2017/model3d" xmlns:o="urn:schemas-microsoft-com:office:office" xmlns:r="http://schemas.openxmlformats.org/officeDocument/2006/relationships" xmlns:m="http://schemas.openxmlformats.org/officeDocument/2006/math" xmlns:v="urn:schemas-microsoft-com:vml" xmlns:wp14="http://schemas.microsoft.com/office/word/2010/wordprocessingDrawing" xmlns:wp="http://schemas.openxmlformats.org/drawingml/2006/wordprocessingDrawing" xmlns:w10="urn:schemas-microsoft-com:office:word" xmlns:w="http://schemas.openxmlformats.org/wordprocessingml/2006/main" xmlns:w14="http://schemas.microsoft.com/office/word/2010/wordml" xmlns:w15="http://schemas.microsoft.com/office/word/2012/wordml" xmlns:w16cid="http://schemas.microsoft.com/office/word/2016/wordml/cid" xmlns:w16se="http://schemas.microsoft.com/office/word/2015/wordml/symex" xmlns:wpg="http://schemas.microsoft.com/office/word/2010/wordprocessingGroup" xmlns:wpi="http://schemas.microsoft.com/office/word/2010/wordprocessingInk" xmlns:wne="http://schemas.microsoft.com/office/word/2006/wordml" xmlns:wps="http://schemas.microsoft.com/office/word/2010/wordprocessingShape" mc:Ignorable="w14 w15 w16se w16cid wp14">
+<w:footnotes xmlns:wpc="http://schemas.microsoft.com/office/word/2010/wordprocessingCanvas" xmlns:cx="http://schemas.microsoft.com/office/drawing/2014/chartex" xmlns:cx1="http://schemas.microsoft.com/office/drawing/2015/9/8/chartex" xmlns:cx2="http://schemas.microsoft.com/office/drawing/2015/10/21/chartex" xmlns:cx3="http://schemas.microsoft.com/office/drawing/2016/5/9/chartex" xmlns:cx4="http://schemas.microsoft.com/office/drawing/2016/5/10/chartex" xmlns:cx5="http://schemas.microsoft.com/office/drawing/2016/5/11/chartex" xmlns:cx6="http://schemas.microsoft.com/office/drawing/2016/5/12/chartex" xmlns:cx7="http://schemas.microsoft.com/office/drawing/2016/5/13/chartex" xmlns:cx8="http://schemas.microsoft.com/office/drawing/2016/5/14/chartex" xmlns:mc="http://schemas.openxmlformats.org/markup-compatibility/2006" xmlns:aink="http://schemas.microsoft.com/office/drawing/2016/ink" xmlns:am3d="http://schemas.microsoft.com/office/drawing/2017/model3d" xmlns:o="urn:schemas-microsoft-com:office:office" xmlns:r="http://schemas.openxmlformats.org/officeDocument/2006/relationships" xmlns:m="http://schemas.openxmlformats.org/officeDocument/2006/math" xmlns:v="urn:schemas-microsoft-com:vml" xmlns:wp14="http://schemas.microsoft.com/office/word/2010/wordprocessingDrawing" xmlns:wp="http://schemas.openxmlformats.org/drawingml/2006/wordprocessingDrawing" xmlns:w10="urn:schemas-microsoft-com:office:word" xmlns:w="http://schemas.openxmlformats.org/wordprocessingml/2006/main" xmlns:w14="http://schemas.microsoft.com/office/word/2010/wordml" xmlns:w15="http://schemas.microsoft.com/office/word/2012/wordml" xmlns:w16cex="http://schemas.microsoft.com/office/word/2018/wordml/cex" xmlns:w16cid="http://schemas.microsoft.com/office/word/2016/wordml/cid" xmlns:w16="http://schemas.microsoft.com/office/word/2018/wordml" xmlns:w16se="http://schemas.microsoft.com/office/word/2015/wordml/symex" xmlns:wpg="http://schemas.microsoft.com/office/word/2010/wordprocessingGroup" xmlns:wpi="http://schemas.microsoft.com/office/word/2010/wordprocessingInk" xmlns:wne="http://schemas.microsoft.com/office/word/2006/wordml" xmlns:wps="http://schemas.microsoft.com/office/word/2010/wordprocessingShape" mc:Ignorable="w14 w15 w16se w16cid w16 w16cex wp14">
   <w:footnote w:type="separator" w:id="-1">
     <w:p>
       <w:r>
@@ -25565,7 +25619,7 @@
 </file>
 
 <file path=word/numbering.xml><?xml version="1.0" encoding="utf-8"?>
-<w:numbering xmlns:wpc="http://schemas.microsoft.com/office/word/2010/wordprocessingCanvas" xmlns:cx="http://schemas.microsoft.com/office/drawing/2014/chartex" xmlns:cx1="http://schemas.microsoft.com/office/drawing/2015/9/8/chartex" xmlns:cx2="http://schemas.microsoft.com/office/drawing/2015/10/21/chartex" xmlns:cx3="http://schemas.microsoft.com/office/drawing/2016/5/9/chartex" xmlns:cx4="http://schemas.microsoft.com/office/drawing/2016/5/10/chartex" xmlns:cx5="http://schemas.microsoft.com/office/drawing/2016/5/11/chartex" xmlns:cx6="http://schemas.microsoft.com/office/drawing/2016/5/12/chartex" xmlns:cx7="http://schemas.microsoft.com/office/drawing/2016/5/13/chartex" xmlns:cx8="http://schemas.microsoft.com/office/drawing/2016/5/14/chartex" xmlns:mc="http://schemas.openxmlformats.org/markup-compatibility/2006" xmlns:aink="http://schemas.microsoft.com/office/drawing/2016/ink" xmlns:am3d="http://schemas.microsoft.com/office/drawing/2017/model3d" xmlns:o="urn:schemas-microsoft-com:office:office" xmlns:r="http://schemas.openxmlformats.org/officeDocument/2006/relationships" xmlns:m="http://schemas.openxmlformats.org/officeDocument/2006/math" xmlns:v="urn:schemas-microsoft-com:vml" xmlns:wp14="http://schemas.microsoft.com/office/word/2010/wordprocessingDrawing" xmlns:wp="http://schemas.openxmlformats.org/drawingml/2006/wordprocessingDrawing" xmlns:w10="urn:schemas-microsoft-com:office:word" xmlns:w="http://schemas.openxmlformats.org/wordprocessingml/2006/main" xmlns:w14="http://schemas.microsoft.com/office/word/2010/wordml" xmlns:w15="http://schemas.microsoft.com/office/word/2012/wordml" xmlns:w16cid="http://schemas.microsoft.com/office/word/2016/wordml/cid" xmlns:w16se="http://schemas.microsoft.com/office/word/2015/wordml/symex" xmlns:wpg="http://schemas.microsoft.com/office/word/2010/wordprocessingGroup" xmlns:wpi="http://schemas.microsoft.com/office/word/2010/wordprocessingInk" xmlns:wne="http://schemas.microsoft.com/office/word/2006/wordml" xmlns:wps="http://schemas.microsoft.com/office/word/2010/wordprocessingShape" mc:Ignorable="w14 w15 w16se w16cid wp14">
+<w:numbering xmlns:wpc="http://schemas.microsoft.com/office/word/2010/wordprocessingCanvas" xmlns:cx="http://schemas.microsoft.com/office/drawing/2014/chartex" xmlns:cx1="http://schemas.microsoft.com/office/drawing/2015/9/8/chartex" xmlns:cx2="http://schemas.microsoft.com/office/drawing/2015/10/21/chartex" xmlns:cx3="http://schemas.microsoft.com/office/drawing/2016/5/9/chartex" xmlns:cx4="http://schemas.microsoft.com/office/drawing/2016/5/10/chartex" xmlns:cx5="http://schemas.microsoft.com/office/drawing/2016/5/11/chartex" xmlns:cx6="http://schemas.microsoft.com/office/drawing/2016/5/12/chartex" xmlns:cx7="http://schemas.microsoft.com/office/drawing/2016/5/13/chartex" xmlns:cx8="http://schemas.microsoft.com/office/drawing/2016/5/14/chartex" xmlns:mc="http://schemas.openxmlformats.org/markup-compatibility/2006" xmlns:aink="http://schemas.microsoft.com/office/drawing/2016/ink" xmlns:am3d="http://schemas.microsoft.com/office/drawing/2017/model3d" xmlns:o="urn:schemas-microsoft-com:office:office" xmlns:r="http://schemas.openxmlformats.org/officeDocument/2006/relationships" xmlns:m="http://schemas.openxmlformats.org/officeDocument/2006/math" xmlns:v="urn:schemas-microsoft-com:vml" xmlns:wp14="http://schemas.microsoft.com/office/word/2010/wordprocessingDrawing" xmlns:wp="http://schemas.openxmlformats.org/drawingml/2006/wordprocessingDrawing" xmlns:w10="urn:schemas-microsoft-com:office:word" xmlns:w="http://schemas.openxmlformats.org/wordprocessingml/2006/main" xmlns:w14="http://schemas.microsoft.com/office/word/2010/wordml" xmlns:w15="http://schemas.microsoft.com/office/word/2012/wordml" xmlns:w16cex="http://schemas.microsoft.com/office/word/2018/wordml/cex" xmlns:w16cid="http://schemas.microsoft.com/office/word/2016/wordml/cid" xmlns:w16="http://schemas.microsoft.com/office/word/2018/wordml" xmlns:w16se="http://schemas.microsoft.com/office/word/2015/wordml/symex" xmlns:wpg="http://schemas.microsoft.com/office/word/2010/wordprocessingGroup" xmlns:wpi="http://schemas.microsoft.com/office/word/2010/wordprocessingInk" xmlns:wne="http://schemas.microsoft.com/office/word/2006/wordml" xmlns:wps="http://schemas.microsoft.com/office/word/2010/wordprocessingShape" mc:Ignorable="w14 w15 w16se w16cid w16 w16cex wp14">
   <w:abstractNum w:abstractNumId="0" w15:restartNumberingAfterBreak="0">
     <w:nsid w:val="052B662B"/>
     <w:multiLevelType w:val="hybridMultilevel"/>
@@ -26398,7 +26452,7 @@
 </file>
 
 <file path=word/styles.xml><?xml version="1.0" encoding="utf-8"?>
-<w:styles xmlns:mc="http://schemas.openxmlformats.org/markup-compatibility/2006" xmlns:r="http://schemas.openxmlformats.org/officeDocument/2006/relationships" xmlns:w="http://schemas.openxmlformats.org/wordprocessingml/2006/main" xmlns:w14="http://schemas.microsoft.com/office/word/2010/wordml" xmlns:w15="http://schemas.microsoft.com/office/word/2012/wordml" xmlns:w16cid="http://schemas.microsoft.com/office/word/2016/wordml/cid" xmlns:w16se="http://schemas.microsoft.com/office/word/2015/wordml/symex" mc:Ignorable="w14 w15 w16se w16cid">
+<w:styles xmlns:mc="http://schemas.openxmlformats.org/markup-compatibility/2006" xmlns:r="http://schemas.openxmlformats.org/officeDocument/2006/relationships" xmlns:w="http://schemas.openxmlformats.org/wordprocessingml/2006/main" xmlns:w14="http://schemas.microsoft.com/office/word/2010/wordml" xmlns:w15="http://schemas.microsoft.com/office/word/2012/wordml" xmlns:w16cex="http://schemas.microsoft.com/office/word/2018/wordml/cex" xmlns:w16cid="http://schemas.microsoft.com/office/word/2016/wordml/cid" xmlns:w16="http://schemas.microsoft.com/office/word/2018/wordml" xmlns:w16se="http://schemas.microsoft.com/office/word/2015/wordml/symex" mc:Ignorable="w14 w15 w16se w16cid w16 w16cex">
   <w:docDefaults>
     <w:rPrDefault>
       <w:rPr>

</xml_diff>